<commit_message>
another change of style
</commit_message>
<xml_diff>
--- a/pictures/JOEWEN ARABELLE OBILLO - RESUME LITHAN.docx
+++ b/pictures/JOEWEN ARABELLE OBILLO - RESUME LITHAN.docx
@@ -233,7 +233,19 @@
                 <w:szCs w:val="24"/>
                 <w:lang w:eastAsia="en-IN"/>
               </w:rPr>
-              <w:t>Phone Number</w:t>
+              <w:t xml:space="preserve">+63 </w:t>
+            </w:r>
+            <w:r>
+              <w:rPr>
+                <w:rFonts w:ascii="Calibri" w:eastAsia="Times New Roman" w:hAnsi="Calibri" w:cs="Calibri"/>
+                <w:b/>
+                <w:bCs/>
+                <w:color w:val="auto"/>
+                <w:sz w:val="24"/>
+                <w:szCs w:val="24"/>
+                <w:lang w:eastAsia="en-IN"/>
+              </w:rPr>
+              <w:t>9474892991</w:t>
             </w:r>
             <w:r>
               <w:rPr>
@@ -591,49 +603,62 @@
                 <w:color w:val="auto"/>
               </w:rPr>
             </w:pPr>
-            <w:r>
-              <w:rPr>
-                <w:rFonts w:ascii="Calibri" w:eastAsia="Calibri" w:hAnsi="Calibri" w:cs="Calibri"/>
-                <w:color w:val="0000FF"/>
-                <w:spacing w:val="-3"/>
-                <w:u w:val="single" w:color="0000FF"/>
-              </w:rPr>
-              <w:t>Joewen Arabelle Obillo</w:t>
-            </w:r>
-            <w:r>
-              <w:rPr>
-                <w:rFonts w:ascii="Calibri" w:eastAsia="Calibri" w:hAnsi="Calibri" w:cs="Calibri"/>
-                <w:color w:val="0000FF"/>
-                <w:spacing w:val="-3"/>
-                <w:u w:val="single" w:color="0000FF"/>
-              </w:rPr>
-              <w:t xml:space="preserve"> </w:t>
-            </w:r>
-            <w:r>
-              <w:rPr>
-                <w:rFonts w:ascii="Calibri" w:eastAsia="Calibri" w:hAnsi="Calibri" w:cs="Calibri"/>
-                <w:color w:val="0000FF"/>
-                <w:u w:val="single" w:color="0000FF"/>
-              </w:rPr>
-              <w:t>-</w:t>
-            </w:r>
-            <w:r>
-              <w:rPr>
-                <w:rFonts w:ascii="Calibri" w:eastAsia="Calibri" w:hAnsi="Calibri" w:cs="Calibri"/>
-                <w:color w:val="0000FF"/>
-                <w:spacing w:val="-5"/>
-                <w:u w:val="single" w:color="0000FF"/>
-              </w:rPr>
-              <w:t xml:space="preserve"> </w:t>
-            </w:r>
-            <w:r>
-              <w:rPr>
-                <w:rFonts w:ascii="Calibri" w:eastAsia="Calibri" w:hAnsi="Calibri" w:cs="Calibri"/>
-                <w:color w:val="0000FF"/>
-                <w:u w:val="single" w:color="0000FF"/>
-              </w:rPr>
-              <w:t>Portfolio</w:t>
-            </w:r>
+            <w:hyperlink r:id="rId12" w:history="1">
+              <w:r>
+                <w:rPr>
+                  <w:rStyle w:val="Hyperlink"/>
+                  <w:rFonts w:ascii="Calibri" w:eastAsia="Calibri" w:hAnsi="Calibri" w:cs="Calibri"/>
+                  <w:spacing w:val="-3"/>
+                </w:rPr>
+                <w:t>Joewen Arabel</w:t>
+              </w:r>
+              <w:r>
+                <w:rPr>
+                  <w:rStyle w:val="Hyperlink"/>
+                  <w:rFonts w:ascii="Calibri" w:eastAsia="Calibri" w:hAnsi="Calibri" w:cs="Calibri"/>
+                  <w:spacing w:val="-3"/>
+                </w:rPr>
+                <w:t>l</w:t>
+              </w:r>
+              <w:r>
+                <w:rPr>
+                  <w:rStyle w:val="Hyperlink"/>
+                  <w:rFonts w:ascii="Calibri" w:eastAsia="Calibri" w:hAnsi="Calibri" w:cs="Calibri"/>
+                  <w:spacing w:val="-3"/>
+                </w:rPr>
+                <w:t>e Obillo</w:t>
+              </w:r>
+              <w:r>
+                <w:rPr>
+                  <w:rStyle w:val="Hyperlink"/>
+                  <w:rFonts w:ascii="Calibri" w:eastAsia="Calibri" w:hAnsi="Calibri" w:cs="Calibri"/>
+                  <w:spacing w:val="-3"/>
+                </w:rPr>
+                <w:t xml:space="preserve"> </w:t>
+              </w:r>
+              <w:r>
+                <w:rPr>
+                  <w:rStyle w:val="Hyperlink"/>
+                  <w:rFonts w:ascii="Calibri" w:eastAsia="Calibri" w:hAnsi="Calibri" w:cs="Calibri"/>
+                </w:rPr>
+                <w:t>-</w:t>
+              </w:r>
+              <w:r>
+                <w:rPr>
+                  <w:rStyle w:val="Hyperlink"/>
+                  <w:rFonts w:ascii="Calibri" w:eastAsia="Calibri" w:hAnsi="Calibri" w:cs="Calibri"/>
+                  <w:spacing w:val="-5"/>
+                </w:rPr>
+                <w:t xml:space="preserve"> </w:t>
+              </w:r>
+              <w:r>
+                <w:rPr>
+                  <w:rStyle w:val="Hyperlink"/>
+                  <w:rFonts w:ascii="Calibri" w:eastAsia="Calibri" w:hAnsi="Calibri" w:cs="Calibri"/>
+                </w:rPr>
+                <w:t>Portfolio</w:t>
+              </w:r>
+            </w:hyperlink>
           </w:p>
           <w:p>
             <w:pPr>
@@ -685,7 +710,7 @@
                 <w:lang w:val="en-IN" w:eastAsia="en-IN"/>
               </w:rPr>
             </w:pPr>
-            <w:hyperlink r:id="rId12" w:history="1">
+            <w:hyperlink r:id="rId13" w:history="1">
               <w:r>
                 <w:rPr>
                   <w:rStyle w:val="Hyperlink"/>
@@ -1364,6 +1389,62 @@
                       <w:szCs w:val="20"/>
                     </w:rPr>
                     <w:t>MySQL</w:t>
+                  </w:r>
+                </w:p>
+                <w:p>
+                  <w:pPr>
+                    <w:numPr>
+                      <w:ilvl w:val="0"/>
+                      <w:numId w:val="1"/>
+                    </w:numPr>
+                    <w:spacing w:line="240" w:lineRule="auto"/>
+                    <w:ind w:right="-468"/>
+                    <w:jc w:val="both"/>
+                    <w:rPr>
+                      <w:rFonts w:eastAsia="Calibri" w:cstheme="minorHAnsi"/>
+                      <w:color w:val="auto"/>
+                      <w:szCs w:val="20"/>
+                    </w:rPr>
+                  </w:pPr>
+                  <w:r>
+                    <w:rPr>
+                      <w:rFonts w:eastAsia="Calibri" w:cstheme="minorHAnsi"/>
+                      <w:color w:val="auto"/>
+                      <w:szCs w:val="20"/>
+                    </w:rPr>
+                    <w:t xml:space="preserve">Spring </w:t>
+                  </w:r>
+                  <w:r>
+                    <w:rPr>
+                      <w:rFonts w:eastAsia="Calibri" w:cstheme="minorHAnsi"/>
+                      <w:color w:val="auto"/>
+                      <w:szCs w:val="20"/>
+                    </w:rPr>
+                    <w:t>Framework</w:t>
+                  </w:r>
+                </w:p>
+                <w:p>
+                  <w:pPr>
+                    <w:numPr>
+                      <w:ilvl w:val="0"/>
+                      <w:numId w:val="1"/>
+                    </w:numPr>
+                    <w:spacing w:line="240" w:lineRule="auto"/>
+                    <w:ind w:right="-468"/>
+                    <w:jc w:val="both"/>
+                    <w:rPr>
+                      <w:rFonts w:eastAsia="Calibri" w:cstheme="minorHAnsi"/>
+                      <w:color w:val="auto"/>
+                      <w:szCs w:val="20"/>
+                    </w:rPr>
+                  </w:pPr>
+                  <w:r>
+                    <w:rPr>
+                      <w:rFonts w:eastAsia="Calibri" w:cstheme="minorHAnsi"/>
+                      <w:color w:val="auto"/>
+                      <w:szCs w:val="20"/>
+                    </w:rPr>
+                    <w:t>Figma</w:t>
                   </w:r>
                 </w:p>
               </w:tc>

</xml_diff>